<commit_message>
updated PS4 for 2024
updated python notebook to use updated data files for 2024
</commit_message>
<xml_diff>
--- a/PS4_Inversion/588a5_inversion.docx
+++ b/PS4_Inversion/588a5_inversion.docx
@@ -1,6 +1,6 @@
 
 <file path=word/document.xml><?xml version="1.0" encoding="utf-8"?>
-<w:document xmlns:wpc="http://schemas.microsoft.com/office/word/2010/wordprocessingCanvas" xmlns:cx="http://schemas.microsoft.com/office/drawing/2014/chartex" xmlns:cx1="http://schemas.microsoft.com/office/drawing/2015/9/8/chartex" xmlns:cx2="http://schemas.microsoft.com/office/drawing/2015/10/21/chartex" xmlns:cx3="http://schemas.microsoft.com/office/drawing/2016/5/9/chartex" xmlns:cx4="http://schemas.microsoft.com/office/drawing/2016/5/10/chartex" xmlns:cx5="http://schemas.microsoft.com/office/drawing/2016/5/11/chartex" xmlns:cx6="http://schemas.microsoft.com/office/drawing/2016/5/12/chartex" xmlns:cx7="http://schemas.microsoft.com/office/drawing/2016/5/13/chartex" xmlns:cx8="http://schemas.microsoft.com/office/drawing/2016/5/14/chartex" xmlns:mc="http://schemas.openxmlformats.org/markup-compatibility/2006" xmlns:aink="http://schemas.microsoft.com/office/drawing/2016/ink" xmlns:am3d="http://schemas.microsoft.com/office/drawing/2017/model3d" xmlns:o="urn:schemas-microsoft-com:office:office" xmlns:r="http://schemas.openxmlformats.org/officeDocument/2006/relationships" xmlns:m="http://schemas.openxmlformats.org/officeDocument/2006/math" xmlns:v="urn:schemas-microsoft-com:vml" xmlns:wp14="http://schemas.microsoft.com/office/word/2010/wordprocessingDrawing" xmlns:wp="http://schemas.openxmlformats.org/drawingml/2006/wordprocessingDrawing" xmlns:w10="urn:schemas-microsoft-com:office:word" xmlns:w="http://schemas.openxmlformats.org/wordprocessingml/2006/main" xmlns:w14="http://schemas.microsoft.com/office/word/2010/wordml" xmlns:w15="http://schemas.microsoft.com/office/word/2012/wordml" xmlns:w16cex="http://schemas.microsoft.com/office/word/2018/wordml/cex" xmlns:w16cid="http://schemas.microsoft.com/office/word/2016/wordml/cid" xmlns:w16="http://schemas.microsoft.com/office/word/2018/wordml" xmlns:w16sdtdh="http://schemas.microsoft.com/office/word/2020/wordml/sdtdatahash" xmlns:w16se="http://schemas.microsoft.com/office/word/2015/wordml/symex" xmlns:wpg="http://schemas.microsoft.com/office/word/2010/wordprocessingGroup" xmlns:wpi="http://schemas.microsoft.com/office/word/2010/wordprocessingInk" xmlns:wne="http://schemas.microsoft.com/office/word/2006/wordml" xmlns:wps="http://schemas.microsoft.com/office/word/2010/wordprocessingShape" mc:Ignorable="w14 w15 w16se w16cid w16 w16cex w16sdtdh wp14">
+<w:document xmlns:wpc="http://schemas.microsoft.com/office/word/2010/wordprocessingCanvas" xmlns:cx="http://schemas.microsoft.com/office/drawing/2014/chartex" xmlns:cx1="http://schemas.microsoft.com/office/drawing/2015/9/8/chartex" xmlns:cx2="http://schemas.microsoft.com/office/drawing/2015/10/21/chartex" xmlns:cx3="http://schemas.microsoft.com/office/drawing/2016/5/9/chartex" xmlns:cx4="http://schemas.microsoft.com/office/drawing/2016/5/10/chartex" xmlns:cx5="http://schemas.microsoft.com/office/drawing/2016/5/11/chartex" xmlns:cx6="http://schemas.microsoft.com/office/drawing/2016/5/12/chartex" xmlns:cx7="http://schemas.microsoft.com/office/drawing/2016/5/13/chartex" xmlns:cx8="http://schemas.microsoft.com/office/drawing/2016/5/14/chartex" xmlns:mc="http://schemas.openxmlformats.org/markup-compatibility/2006" xmlns:aink="http://schemas.microsoft.com/office/drawing/2016/ink" xmlns:am3d="http://schemas.microsoft.com/office/drawing/2017/model3d" xmlns:o="urn:schemas-microsoft-com:office:office" xmlns:oel="http://schemas.microsoft.com/office/2019/extlst" xmlns:r="http://schemas.openxmlformats.org/officeDocument/2006/relationships" xmlns:m="http://schemas.openxmlformats.org/officeDocument/2006/math" xmlns:v="urn:schemas-microsoft-com:vml" xmlns:wp14="http://schemas.microsoft.com/office/word/2010/wordprocessingDrawing" xmlns:wp="http://schemas.openxmlformats.org/drawingml/2006/wordprocessingDrawing" xmlns:w10="urn:schemas-microsoft-com:office:word" xmlns:w="http://schemas.openxmlformats.org/wordprocessingml/2006/main" xmlns:w14="http://schemas.microsoft.com/office/word/2010/wordml" xmlns:w15="http://schemas.microsoft.com/office/word/2012/wordml" xmlns:w16cex="http://schemas.microsoft.com/office/word/2018/wordml/cex" xmlns:w16cid="http://schemas.microsoft.com/office/word/2016/wordml/cid" xmlns:w16="http://schemas.microsoft.com/office/word/2018/wordml" xmlns:w16sdtdh="http://schemas.microsoft.com/office/word/2020/wordml/sdtdatahash" xmlns:w16se="http://schemas.microsoft.com/office/word/2015/wordml/symex" xmlns:wpg="http://schemas.microsoft.com/office/word/2010/wordprocessingGroup" xmlns:wpi="http://schemas.microsoft.com/office/word/2010/wordprocessingInk" xmlns:wne="http://schemas.microsoft.com/office/word/2006/wordml" xmlns:wps="http://schemas.microsoft.com/office/word/2010/wordprocessingShape" mc:Ignorable="w14 w15 w16se w16cid w16 w16cex w16sdtdh wp14">
   <w:body>
     <w:p>
       <w:r>
@@ -167,6 +167,9 @@
         </w:rPr>
       </w:pPr>
       <w:r>
+        <w:rPr>
+          <w:noProof/>
+        </w:rPr>
         <w:drawing>
           <wp:inline distT="0" distB="0" distL="0" distR="0" wp14:anchorId="26FF8048" wp14:editId="246C4E61">
             <wp:extent cx="1955165" cy="393700"/>
@@ -223,6 +226,9 @@
         <w:ind w:firstLine="360"/>
       </w:pPr>
       <w:r>
+        <w:rPr>
+          <w:noProof/>
+        </w:rPr>
         <w:drawing>
           <wp:inline distT="0" distB="0" distL="0" distR="0" wp14:anchorId="34855CBE" wp14:editId="4420E6A6">
             <wp:extent cx="1793875" cy="393700"/>
@@ -283,6 +289,9 @@
         </w:rPr>
       </w:pPr>
       <w:r>
+        <w:rPr>
+          <w:noProof/>
+        </w:rPr>
         <w:drawing>
           <wp:inline distT="0" distB="0" distL="0" distR="0" wp14:anchorId="5CC4CD1A" wp14:editId="04FD3A03">
             <wp:extent cx="1005840" cy="161925"/>
@@ -343,6 +352,9 @@
         </w:rPr>
       </w:pPr>
       <w:r>
+        <w:rPr>
+          <w:noProof/>
+        </w:rPr>
         <w:drawing>
           <wp:inline distT="0" distB="0" distL="0" distR="0" wp14:anchorId="01A73739" wp14:editId="06FE26AE">
             <wp:extent cx="1076325" cy="161925"/>
@@ -511,15 +523,12 @@
         </w:rPr>
         <w:t xml:space="preserve">: </w:t>
       </w:r>
-      <w:hyperlink r:id="rId13" w:history="1">
+      <w:hyperlink r:id="rId13" w:tgtFrame="_blank" w:history="1">
         <w:r>
           <w:rPr>
             <w:rStyle w:val="Hyperlink"/>
-            <w:rFonts w:ascii="Courier New" w:hAnsi="Courier New" w:cs="Courier New"/>
-            <w:sz w:val="20"/>
-            <w:szCs w:val="20"/>
           </w:rPr>
-          <w:t>https://doi.org/10.5281/zenodo.5569235</w:t>
+          <w:t>https://globalcarbonbudgetdata.org/latest-data.html</w:t>
         </w:r>
       </w:hyperlink>
     </w:p>
@@ -556,7 +565,7 @@
           <w:sz w:val="20"/>
           <w:szCs w:val="20"/>
         </w:rPr>
-        <w:t>GCB2021v34_MtCO2_flat.csv</w:t>
+        <w:t>National_Fossil_Carbon_Emissions_2023v1.0.xlsx</w:t>
       </w:r>
     </w:p>
     <w:p>
@@ -1527,10 +1536,10 @@
             <v:path o:extrusionok="f" gradientshapeok="t" o:connecttype="rect"/>
             <o:lock v:ext="edit" aspectratio="t"/>
           </v:shapetype>
-          <v:shape id="_x0000_i1025" type="#_x0000_t75" alt="" style="width:115.2pt;height:96.9pt;mso-width-percent:0;mso-height-percent:0;mso-width-percent:0;mso-height-percent:0" o:ole="">
+          <v:shape id="_x0000_i1025" type="#_x0000_t75" alt="" style="width:115.3pt;height:97.05pt;mso-width-percent:0;mso-height-percent:0;mso-width-percent:0;mso-height-percent:0" o:ole="">
             <v:imagedata r:id="rId15" o:title=""/>
           </v:shape>
-          <o:OLEObject Type="Embed" ProgID="Equation.3" ShapeID="_x0000_i1025" DrawAspect="Content" ObjectID="_1706338454" r:id="rId16"/>
+          <o:OLEObject Type="Embed" ProgID="Equation.3" ShapeID="_x0000_i1025" DrawAspect="Content" ObjectID="_1769323938" r:id="rId16"/>
         </w:object>
       </w:r>
     </w:p>
@@ -1546,7 +1555,7 @@
 </file>
 
 <file path=word/endnotes.xml><?xml version="1.0" encoding="utf-8"?>
-<w:endnotes xmlns:wpc="http://schemas.microsoft.com/office/word/2010/wordprocessingCanvas" xmlns:cx="http://schemas.microsoft.com/office/drawing/2014/chartex" xmlns:cx1="http://schemas.microsoft.com/office/drawing/2015/9/8/chartex" xmlns:cx2="http://schemas.microsoft.com/office/drawing/2015/10/21/chartex" xmlns:cx3="http://schemas.microsoft.com/office/drawing/2016/5/9/chartex" xmlns:cx4="http://schemas.microsoft.com/office/drawing/2016/5/10/chartex" xmlns:cx5="http://schemas.microsoft.com/office/drawing/2016/5/11/chartex" xmlns:cx6="http://schemas.microsoft.com/office/drawing/2016/5/12/chartex" xmlns:cx7="http://schemas.microsoft.com/office/drawing/2016/5/13/chartex" xmlns:cx8="http://schemas.microsoft.com/office/drawing/2016/5/14/chartex" xmlns:mc="http://schemas.openxmlformats.org/markup-compatibility/2006" xmlns:aink="http://schemas.microsoft.com/office/drawing/2016/ink" xmlns:am3d="http://schemas.microsoft.com/office/drawing/2017/model3d" xmlns:o="urn:schemas-microsoft-com:office:office" xmlns:r="http://schemas.openxmlformats.org/officeDocument/2006/relationships" xmlns:m="http://schemas.openxmlformats.org/officeDocument/2006/math" xmlns:v="urn:schemas-microsoft-com:vml" xmlns:wp14="http://schemas.microsoft.com/office/word/2010/wordprocessingDrawing" xmlns:wp="http://schemas.openxmlformats.org/drawingml/2006/wordprocessingDrawing" xmlns:w10="urn:schemas-microsoft-com:office:word" xmlns:w="http://schemas.openxmlformats.org/wordprocessingml/2006/main" xmlns:w14="http://schemas.microsoft.com/office/word/2010/wordml" xmlns:w15="http://schemas.microsoft.com/office/word/2012/wordml" xmlns:w16cex="http://schemas.microsoft.com/office/word/2018/wordml/cex" xmlns:w16cid="http://schemas.microsoft.com/office/word/2016/wordml/cid" xmlns:w16="http://schemas.microsoft.com/office/word/2018/wordml" xmlns:w16sdtdh="http://schemas.microsoft.com/office/word/2020/wordml/sdtdatahash" xmlns:w16se="http://schemas.microsoft.com/office/word/2015/wordml/symex" xmlns:wpg="http://schemas.microsoft.com/office/word/2010/wordprocessingGroup" xmlns:wpi="http://schemas.microsoft.com/office/word/2010/wordprocessingInk" xmlns:wne="http://schemas.microsoft.com/office/word/2006/wordml" xmlns:wps="http://schemas.microsoft.com/office/word/2010/wordprocessingShape" mc:Ignorable="w14 w15 w16se w16cid w16 w16cex w16sdtdh wp14">
+<w:endnotes xmlns:wpc="http://schemas.microsoft.com/office/word/2010/wordprocessingCanvas" xmlns:cx="http://schemas.microsoft.com/office/drawing/2014/chartex" xmlns:cx1="http://schemas.microsoft.com/office/drawing/2015/9/8/chartex" xmlns:cx2="http://schemas.microsoft.com/office/drawing/2015/10/21/chartex" xmlns:cx3="http://schemas.microsoft.com/office/drawing/2016/5/9/chartex" xmlns:cx4="http://schemas.microsoft.com/office/drawing/2016/5/10/chartex" xmlns:cx5="http://schemas.microsoft.com/office/drawing/2016/5/11/chartex" xmlns:cx6="http://schemas.microsoft.com/office/drawing/2016/5/12/chartex" xmlns:cx7="http://schemas.microsoft.com/office/drawing/2016/5/13/chartex" xmlns:cx8="http://schemas.microsoft.com/office/drawing/2016/5/14/chartex" xmlns:mc="http://schemas.openxmlformats.org/markup-compatibility/2006" xmlns:aink="http://schemas.microsoft.com/office/drawing/2016/ink" xmlns:am3d="http://schemas.microsoft.com/office/drawing/2017/model3d" xmlns:o="urn:schemas-microsoft-com:office:office" xmlns:oel="http://schemas.microsoft.com/office/2019/extlst" xmlns:r="http://schemas.openxmlformats.org/officeDocument/2006/relationships" xmlns:m="http://schemas.openxmlformats.org/officeDocument/2006/math" xmlns:v="urn:schemas-microsoft-com:vml" xmlns:wp14="http://schemas.microsoft.com/office/word/2010/wordprocessingDrawing" xmlns:wp="http://schemas.openxmlformats.org/drawingml/2006/wordprocessingDrawing" xmlns:w10="urn:schemas-microsoft-com:office:word" xmlns:w="http://schemas.openxmlformats.org/wordprocessingml/2006/main" xmlns:w14="http://schemas.microsoft.com/office/word/2010/wordml" xmlns:w15="http://schemas.microsoft.com/office/word/2012/wordml" xmlns:w16cex="http://schemas.microsoft.com/office/word/2018/wordml/cex" xmlns:w16cid="http://schemas.microsoft.com/office/word/2016/wordml/cid" xmlns:w16="http://schemas.microsoft.com/office/word/2018/wordml" xmlns:w16sdtdh="http://schemas.microsoft.com/office/word/2020/wordml/sdtdatahash" xmlns:w16se="http://schemas.microsoft.com/office/word/2015/wordml/symex" xmlns:wpg="http://schemas.microsoft.com/office/word/2010/wordprocessingGroup" xmlns:wpi="http://schemas.microsoft.com/office/word/2010/wordprocessingInk" xmlns:wne="http://schemas.microsoft.com/office/word/2006/wordml" xmlns:wps="http://schemas.microsoft.com/office/word/2010/wordprocessingShape" mc:Ignorable="w14 w15 w16se w16cid w16 w16cex w16sdtdh wp14">
   <w:endnote w:type="separator" w:id="-1">
     <w:p>
       <w:r>
@@ -1565,7 +1574,7 @@
 </file>
 
 <file path=word/footer1.xml><?xml version="1.0" encoding="utf-8"?>
-<w:ftr xmlns:wpc="http://schemas.microsoft.com/office/word/2010/wordprocessingCanvas" xmlns:cx="http://schemas.microsoft.com/office/drawing/2014/chartex" xmlns:cx1="http://schemas.microsoft.com/office/drawing/2015/9/8/chartex" xmlns:cx2="http://schemas.microsoft.com/office/drawing/2015/10/21/chartex" xmlns:cx3="http://schemas.microsoft.com/office/drawing/2016/5/9/chartex" xmlns:cx4="http://schemas.microsoft.com/office/drawing/2016/5/10/chartex" xmlns:cx5="http://schemas.microsoft.com/office/drawing/2016/5/11/chartex" xmlns:cx6="http://schemas.microsoft.com/office/drawing/2016/5/12/chartex" xmlns:cx7="http://schemas.microsoft.com/office/drawing/2016/5/13/chartex" xmlns:cx8="http://schemas.microsoft.com/office/drawing/2016/5/14/chartex" xmlns:mc="http://schemas.openxmlformats.org/markup-compatibility/2006" xmlns:aink="http://schemas.microsoft.com/office/drawing/2016/ink" xmlns:am3d="http://schemas.microsoft.com/office/drawing/2017/model3d" xmlns:o="urn:schemas-microsoft-com:office:office" xmlns:r="http://schemas.openxmlformats.org/officeDocument/2006/relationships" xmlns:m="http://schemas.openxmlformats.org/officeDocument/2006/math" xmlns:v="urn:schemas-microsoft-com:vml" xmlns:wp14="http://schemas.microsoft.com/office/word/2010/wordprocessingDrawing" xmlns:wp="http://schemas.openxmlformats.org/drawingml/2006/wordprocessingDrawing" xmlns:w10="urn:schemas-microsoft-com:office:word" xmlns:w="http://schemas.openxmlformats.org/wordprocessingml/2006/main" xmlns:w14="http://schemas.microsoft.com/office/word/2010/wordml" xmlns:w15="http://schemas.microsoft.com/office/word/2012/wordml" xmlns:w16cex="http://schemas.microsoft.com/office/word/2018/wordml/cex" xmlns:w16cid="http://schemas.microsoft.com/office/word/2016/wordml/cid" xmlns:w16="http://schemas.microsoft.com/office/word/2018/wordml" xmlns:w16sdtdh="http://schemas.microsoft.com/office/word/2020/wordml/sdtdatahash" xmlns:w16se="http://schemas.microsoft.com/office/word/2015/wordml/symex" xmlns:wpg="http://schemas.microsoft.com/office/word/2010/wordprocessingGroup" xmlns:wpi="http://schemas.microsoft.com/office/word/2010/wordprocessingInk" xmlns:wne="http://schemas.microsoft.com/office/word/2006/wordml" xmlns:wps="http://schemas.microsoft.com/office/word/2010/wordprocessingShape" mc:Ignorable="w14 w15 w16se w16cid w16 w16cex w16sdtdh wp14">
+<w:ftr xmlns:wpc="http://schemas.microsoft.com/office/word/2010/wordprocessingCanvas" xmlns:cx="http://schemas.microsoft.com/office/drawing/2014/chartex" xmlns:cx1="http://schemas.microsoft.com/office/drawing/2015/9/8/chartex" xmlns:cx2="http://schemas.microsoft.com/office/drawing/2015/10/21/chartex" xmlns:cx3="http://schemas.microsoft.com/office/drawing/2016/5/9/chartex" xmlns:cx4="http://schemas.microsoft.com/office/drawing/2016/5/10/chartex" xmlns:cx5="http://schemas.microsoft.com/office/drawing/2016/5/11/chartex" xmlns:cx6="http://schemas.microsoft.com/office/drawing/2016/5/12/chartex" xmlns:cx7="http://schemas.microsoft.com/office/drawing/2016/5/13/chartex" xmlns:cx8="http://schemas.microsoft.com/office/drawing/2016/5/14/chartex" xmlns:mc="http://schemas.openxmlformats.org/markup-compatibility/2006" xmlns:aink="http://schemas.microsoft.com/office/drawing/2016/ink" xmlns:am3d="http://schemas.microsoft.com/office/drawing/2017/model3d" xmlns:o="urn:schemas-microsoft-com:office:office" xmlns:oel="http://schemas.microsoft.com/office/2019/extlst" xmlns:r="http://schemas.openxmlformats.org/officeDocument/2006/relationships" xmlns:m="http://schemas.openxmlformats.org/officeDocument/2006/math" xmlns:v="urn:schemas-microsoft-com:vml" xmlns:wp14="http://schemas.microsoft.com/office/word/2010/wordprocessingDrawing" xmlns:wp="http://schemas.openxmlformats.org/drawingml/2006/wordprocessingDrawing" xmlns:w10="urn:schemas-microsoft-com:office:word" xmlns:w="http://schemas.openxmlformats.org/wordprocessingml/2006/main" xmlns:w14="http://schemas.microsoft.com/office/word/2010/wordml" xmlns:w15="http://schemas.microsoft.com/office/word/2012/wordml" xmlns:w16cex="http://schemas.microsoft.com/office/word/2018/wordml/cex" xmlns:w16cid="http://schemas.microsoft.com/office/word/2016/wordml/cid" xmlns:w16="http://schemas.microsoft.com/office/word/2018/wordml" xmlns:w16sdtdh="http://schemas.microsoft.com/office/word/2020/wordml/sdtdatahash" xmlns:w16se="http://schemas.microsoft.com/office/word/2015/wordml/symex" xmlns:wpg="http://schemas.microsoft.com/office/word/2010/wordprocessingGroup" xmlns:wpi="http://schemas.microsoft.com/office/word/2010/wordprocessingInk" xmlns:wne="http://schemas.microsoft.com/office/word/2006/wordml" xmlns:wps="http://schemas.microsoft.com/office/word/2010/wordprocessingShape" mc:Ignorable="w14 w15 w16se w16cid w16 w16cex w16sdtdh wp14">
   <w:p>
     <w:pPr>
       <w:pStyle w:val="Footer"/>
@@ -1603,7 +1612,7 @@
 </file>
 
 <file path=word/footer2.xml><?xml version="1.0" encoding="utf-8"?>
-<w:ftr xmlns:wpc="http://schemas.microsoft.com/office/word/2010/wordprocessingCanvas" xmlns:cx="http://schemas.microsoft.com/office/drawing/2014/chartex" xmlns:cx1="http://schemas.microsoft.com/office/drawing/2015/9/8/chartex" xmlns:cx2="http://schemas.microsoft.com/office/drawing/2015/10/21/chartex" xmlns:cx3="http://schemas.microsoft.com/office/drawing/2016/5/9/chartex" xmlns:cx4="http://schemas.microsoft.com/office/drawing/2016/5/10/chartex" xmlns:cx5="http://schemas.microsoft.com/office/drawing/2016/5/11/chartex" xmlns:cx6="http://schemas.microsoft.com/office/drawing/2016/5/12/chartex" xmlns:cx7="http://schemas.microsoft.com/office/drawing/2016/5/13/chartex" xmlns:cx8="http://schemas.microsoft.com/office/drawing/2016/5/14/chartex" xmlns:mc="http://schemas.openxmlformats.org/markup-compatibility/2006" xmlns:aink="http://schemas.microsoft.com/office/drawing/2016/ink" xmlns:am3d="http://schemas.microsoft.com/office/drawing/2017/model3d" xmlns:o="urn:schemas-microsoft-com:office:office" xmlns:r="http://schemas.openxmlformats.org/officeDocument/2006/relationships" xmlns:m="http://schemas.openxmlformats.org/officeDocument/2006/math" xmlns:v="urn:schemas-microsoft-com:vml" xmlns:wp14="http://schemas.microsoft.com/office/word/2010/wordprocessingDrawing" xmlns:wp="http://schemas.openxmlformats.org/drawingml/2006/wordprocessingDrawing" xmlns:w10="urn:schemas-microsoft-com:office:word" xmlns:w="http://schemas.openxmlformats.org/wordprocessingml/2006/main" xmlns:w14="http://schemas.microsoft.com/office/word/2010/wordml" xmlns:w15="http://schemas.microsoft.com/office/word/2012/wordml" xmlns:w16cex="http://schemas.microsoft.com/office/word/2018/wordml/cex" xmlns:w16cid="http://schemas.microsoft.com/office/word/2016/wordml/cid" xmlns:w16="http://schemas.microsoft.com/office/word/2018/wordml" xmlns:w16sdtdh="http://schemas.microsoft.com/office/word/2020/wordml/sdtdatahash" xmlns:w16se="http://schemas.microsoft.com/office/word/2015/wordml/symex" xmlns:wpg="http://schemas.microsoft.com/office/word/2010/wordprocessingGroup" xmlns:wpi="http://schemas.microsoft.com/office/word/2010/wordprocessingInk" xmlns:wne="http://schemas.microsoft.com/office/word/2006/wordml" xmlns:wps="http://schemas.microsoft.com/office/word/2010/wordprocessingShape" mc:Ignorable="w14 w15 w16se w16cid w16 w16cex w16sdtdh wp14">
+<w:ftr xmlns:wpc="http://schemas.microsoft.com/office/word/2010/wordprocessingCanvas" xmlns:cx="http://schemas.microsoft.com/office/drawing/2014/chartex" xmlns:cx1="http://schemas.microsoft.com/office/drawing/2015/9/8/chartex" xmlns:cx2="http://schemas.microsoft.com/office/drawing/2015/10/21/chartex" xmlns:cx3="http://schemas.microsoft.com/office/drawing/2016/5/9/chartex" xmlns:cx4="http://schemas.microsoft.com/office/drawing/2016/5/10/chartex" xmlns:cx5="http://schemas.microsoft.com/office/drawing/2016/5/11/chartex" xmlns:cx6="http://schemas.microsoft.com/office/drawing/2016/5/12/chartex" xmlns:cx7="http://schemas.microsoft.com/office/drawing/2016/5/13/chartex" xmlns:cx8="http://schemas.microsoft.com/office/drawing/2016/5/14/chartex" xmlns:mc="http://schemas.openxmlformats.org/markup-compatibility/2006" xmlns:aink="http://schemas.microsoft.com/office/drawing/2016/ink" xmlns:am3d="http://schemas.microsoft.com/office/drawing/2017/model3d" xmlns:o="urn:schemas-microsoft-com:office:office" xmlns:oel="http://schemas.microsoft.com/office/2019/extlst" xmlns:r="http://schemas.openxmlformats.org/officeDocument/2006/relationships" xmlns:m="http://schemas.openxmlformats.org/officeDocument/2006/math" xmlns:v="urn:schemas-microsoft-com:vml" xmlns:wp14="http://schemas.microsoft.com/office/word/2010/wordprocessingDrawing" xmlns:wp="http://schemas.openxmlformats.org/drawingml/2006/wordprocessingDrawing" xmlns:w10="urn:schemas-microsoft-com:office:word" xmlns:w="http://schemas.openxmlformats.org/wordprocessingml/2006/main" xmlns:w14="http://schemas.microsoft.com/office/word/2010/wordml" xmlns:w15="http://schemas.microsoft.com/office/word/2012/wordml" xmlns:w16cex="http://schemas.microsoft.com/office/word/2018/wordml/cex" xmlns:w16cid="http://schemas.microsoft.com/office/word/2016/wordml/cid" xmlns:w16="http://schemas.microsoft.com/office/word/2018/wordml" xmlns:w16sdtdh="http://schemas.microsoft.com/office/word/2020/wordml/sdtdatahash" xmlns:w16se="http://schemas.microsoft.com/office/word/2015/wordml/symex" xmlns:wpg="http://schemas.microsoft.com/office/word/2010/wordprocessingGroup" xmlns:wpi="http://schemas.microsoft.com/office/word/2010/wordprocessingInk" xmlns:wne="http://schemas.microsoft.com/office/word/2006/wordml" xmlns:wps="http://schemas.microsoft.com/office/word/2010/wordprocessingShape" mc:Ignorable="w14 w15 w16se w16cid w16 w16cex w16sdtdh wp14">
   <w:p>
     <w:pPr>
       <w:pStyle w:val="Footer"/>
@@ -1663,7 +1672,7 @@
 </file>
 
 <file path=word/footnotes.xml><?xml version="1.0" encoding="utf-8"?>
-<w:footnotes xmlns:wpc="http://schemas.microsoft.com/office/word/2010/wordprocessingCanvas" xmlns:cx="http://schemas.microsoft.com/office/drawing/2014/chartex" xmlns:cx1="http://schemas.microsoft.com/office/drawing/2015/9/8/chartex" xmlns:cx2="http://schemas.microsoft.com/office/drawing/2015/10/21/chartex" xmlns:cx3="http://schemas.microsoft.com/office/drawing/2016/5/9/chartex" xmlns:cx4="http://schemas.microsoft.com/office/drawing/2016/5/10/chartex" xmlns:cx5="http://schemas.microsoft.com/office/drawing/2016/5/11/chartex" xmlns:cx6="http://schemas.microsoft.com/office/drawing/2016/5/12/chartex" xmlns:cx7="http://schemas.microsoft.com/office/drawing/2016/5/13/chartex" xmlns:cx8="http://schemas.microsoft.com/office/drawing/2016/5/14/chartex" xmlns:mc="http://schemas.openxmlformats.org/markup-compatibility/2006" xmlns:aink="http://schemas.microsoft.com/office/drawing/2016/ink" xmlns:am3d="http://schemas.microsoft.com/office/drawing/2017/model3d" xmlns:o="urn:schemas-microsoft-com:office:office" xmlns:r="http://schemas.openxmlformats.org/officeDocument/2006/relationships" xmlns:m="http://schemas.openxmlformats.org/officeDocument/2006/math" xmlns:v="urn:schemas-microsoft-com:vml" xmlns:wp14="http://schemas.microsoft.com/office/word/2010/wordprocessingDrawing" xmlns:wp="http://schemas.openxmlformats.org/drawingml/2006/wordprocessingDrawing" xmlns:w10="urn:schemas-microsoft-com:office:word" xmlns:w="http://schemas.openxmlformats.org/wordprocessingml/2006/main" xmlns:w14="http://schemas.microsoft.com/office/word/2010/wordml" xmlns:w15="http://schemas.microsoft.com/office/word/2012/wordml" xmlns:w16cex="http://schemas.microsoft.com/office/word/2018/wordml/cex" xmlns:w16cid="http://schemas.microsoft.com/office/word/2016/wordml/cid" xmlns:w16="http://schemas.microsoft.com/office/word/2018/wordml" xmlns:w16sdtdh="http://schemas.microsoft.com/office/word/2020/wordml/sdtdatahash" xmlns:w16se="http://schemas.microsoft.com/office/word/2015/wordml/symex" xmlns:wpg="http://schemas.microsoft.com/office/word/2010/wordprocessingGroup" xmlns:wpi="http://schemas.microsoft.com/office/word/2010/wordprocessingInk" xmlns:wne="http://schemas.microsoft.com/office/word/2006/wordml" xmlns:wps="http://schemas.microsoft.com/office/word/2010/wordprocessingShape" mc:Ignorable="w14 w15 w16se w16cid w16 w16cex w16sdtdh wp14">
+<w:footnotes xmlns:wpc="http://schemas.microsoft.com/office/word/2010/wordprocessingCanvas" xmlns:cx="http://schemas.microsoft.com/office/drawing/2014/chartex" xmlns:cx1="http://schemas.microsoft.com/office/drawing/2015/9/8/chartex" xmlns:cx2="http://schemas.microsoft.com/office/drawing/2015/10/21/chartex" xmlns:cx3="http://schemas.microsoft.com/office/drawing/2016/5/9/chartex" xmlns:cx4="http://schemas.microsoft.com/office/drawing/2016/5/10/chartex" xmlns:cx5="http://schemas.microsoft.com/office/drawing/2016/5/11/chartex" xmlns:cx6="http://schemas.microsoft.com/office/drawing/2016/5/12/chartex" xmlns:cx7="http://schemas.microsoft.com/office/drawing/2016/5/13/chartex" xmlns:cx8="http://schemas.microsoft.com/office/drawing/2016/5/14/chartex" xmlns:mc="http://schemas.openxmlformats.org/markup-compatibility/2006" xmlns:aink="http://schemas.microsoft.com/office/drawing/2016/ink" xmlns:am3d="http://schemas.microsoft.com/office/drawing/2017/model3d" xmlns:o="urn:schemas-microsoft-com:office:office" xmlns:oel="http://schemas.microsoft.com/office/2019/extlst" xmlns:r="http://schemas.openxmlformats.org/officeDocument/2006/relationships" xmlns:m="http://schemas.openxmlformats.org/officeDocument/2006/math" xmlns:v="urn:schemas-microsoft-com:vml" xmlns:wp14="http://schemas.microsoft.com/office/word/2010/wordprocessingDrawing" xmlns:wp="http://schemas.openxmlformats.org/drawingml/2006/wordprocessingDrawing" xmlns:w10="urn:schemas-microsoft-com:office:word" xmlns:w="http://schemas.openxmlformats.org/wordprocessingml/2006/main" xmlns:w14="http://schemas.microsoft.com/office/word/2010/wordml" xmlns:w15="http://schemas.microsoft.com/office/word/2012/wordml" xmlns:w16cex="http://schemas.microsoft.com/office/word/2018/wordml/cex" xmlns:w16cid="http://schemas.microsoft.com/office/word/2016/wordml/cid" xmlns:w16="http://schemas.microsoft.com/office/word/2018/wordml" xmlns:w16sdtdh="http://schemas.microsoft.com/office/word/2020/wordml/sdtdatahash" xmlns:w16se="http://schemas.microsoft.com/office/word/2015/wordml/symex" xmlns:wpg="http://schemas.microsoft.com/office/word/2010/wordprocessingGroup" xmlns:wpi="http://schemas.microsoft.com/office/word/2010/wordprocessingInk" xmlns:wne="http://schemas.microsoft.com/office/word/2006/wordml" xmlns:wps="http://schemas.microsoft.com/office/word/2010/wordprocessingShape" mc:Ignorable="w14 w15 w16se w16cid w16 w16cex w16sdtdh wp14">
   <w:footnote w:type="separator" w:id="-1">
     <w:p>
       <w:r>
@@ -1682,7 +1691,7 @@
 </file>
 
 <file path=word/numbering.xml><?xml version="1.0" encoding="utf-8"?>
-<w:numbering xmlns:wpc="http://schemas.microsoft.com/office/word/2010/wordprocessingCanvas" xmlns:cx="http://schemas.microsoft.com/office/drawing/2014/chartex" xmlns:cx1="http://schemas.microsoft.com/office/drawing/2015/9/8/chartex" xmlns:cx2="http://schemas.microsoft.com/office/drawing/2015/10/21/chartex" xmlns:cx3="http://schemas.microsoft.com/office/drawing/2016/5/9/chartex" xmlns:cx4="http://schemas.microsoft.com/office/drawing/2016/5/10/chartex" xmlns:cx5="http://schemas.microsoft.com/office/drawing/2016/5/11/chartex" xmlns:cx6="http://schemas.microsoft.com/office/drawing/2016/5/12/chartex" xmlns:cx7="http://schemas.microsoft.com/office/drawing/2016/5/13/chartex" xmlns:cx8="http://schemas.microsoft.com/office/drawing/2016/5/14/chartex" xmlns:mc="http://schemas.openxmlformats.org/markup-compatibility/2006" xmlns:aink="http://schemas.microsoft.com/office/drawing/2016/ink" xmlns:am3d="http://schemas.microsoft.com/office/drawing/2017/model3d" xmlns:o="urn:schemas-microsoft-com:office:office" xmlns:r="http://schemas.openxmlformats.org/officeDocument/2006/relationships" xmlns:m="http://schemas.openxmlformats.org/officeDocument/2006/math" xmlns:v="urn:schemas-microsoft-com:vml" xmlns:wp14="http://schemas.microsoft.com/office/word/2010/wordprocessingDrawing" xmlns:wp="http://schemas.openxmlformats.org/drawingml/2006/wordprocessingDrawing" xmlns:w10="urn:schemas-microsoft-com:office:word" xmlns:w="http://schemas.openxmlformats.org/wordprocessingml/2006/main" xmlns:w14="http://schemas.microsoft.com/office/word/2010/wordml" xmlns:w15="http://schemas.microsoft.com/office/word/2012/wordml" xmlns:w16cex="http://schemas.microsoft.com/office/word/2018/wordml/cex" xmlns:w16cid="http://schemas.microsoft.com/office/word/2016/wordml/cid" xmlns:w16="http://schemas.microsoft.com/office/word/2018/wordml" xmlns:w16sdtdh="http://schemas.microsoft.com/office/word/2020/wordml/sdtdatahash" xmlns:w16se="http://schemas.microsoft.com/office/word/2015/wordml/symex" xmlns:wpg="http://schemas.microsoft.com/office/word/2010/wordprocessingGroup" xmlns:wpi="http://schemas.microsoft.com/office/word/2010/wordprocessingInk" xmlns:wne="http://schemas.microsoft.com/office/word/2006/wordml" xmlns:wps="http://schemas.microsoft.com/office/word/2010/wordprocessingShape" mc:Ignorable="w14 w15 w16se w16cid w16 w16cex w16sdtdh wp14">
+<w:numbering xmlns:wpc="http://schemas.microsoft.com/office/word/2010/wordprocessingCanvas" xmlns:cx="http://schemas.microsoft.com/office/drawing/2014/chartex" xmlns:cx1="http://schemas.microsoft.com/office/drawing/2015/9/8/chartex" xmlns:cx2="http://schemas.microsoft.com/office/drawing/2015/10/21/chartex" xmlns:cx3="http://schemas.microsoft.com/office/drawing/2016/5/9/chartex" xmlns:cx4="http://schemas.microsoft.com/office/drawing/2016/5/10/chartex" xmlns:cx5="http://schemas.microsoft.com/office/drawing/2016/5/11/chartex" xmlns:cx6="http://schemas.microsoft.com/office/drawing/2016/5/12/chartex" xmlns:cx7="http://schemas.microsoft.com/office/drawing/2016/5/13/chartex" xmlns:cx8="http://schemas.microsoft.com/office/drawing/2016/5/14/chartex" xmlns:mc="http://schemas.openxmlformats.org/markup-compatibility/2006" xmlns:aink="http://schemas.microsoft.com/office/drawing/2016/ink" xmlns:am3d="http://schemas.microsoft.com/office/drawing/2017/model3d" xmlns:o="urn:schemas-microsoft-com:office:office" xmlns:oel="http://schemas.microsoft.com/office/2019/extlst" xmlns:r="http://schemas.openxmlformats.org/officeDocument/2006/relationships" xmlns:m="http://schemas.openxmlformats.org/officeDocument/2006/math" xmlns:v="urn:schemas-microsoft-com:vml" xmlns:wp14="http://schemas.microsoft.com/office/word/2010/wordprocessingDrawing" xmlns:wp="http://schemas.openxmlformats.org/drawingml/2006/wordprocessingDrawing" xmlns:w10="urn:schemas-microsoft-com:office:word" xmlns:w="http://schemas.openxmlformats.org/wordprocessingml/2006/main" xmlns:w14="http://schemas.microsoft.com/office/word/2010/wordml" xmlns:w15="http://schemas.microsoft.com/office/word/2012/wordml" xmlns:w16cex="http://schemas.microsoft.com/office/word/2018/wordml/cex" xmlns:w16cid="http://schemas.microsoft.com/office/word/2016/wordml/cid" xmlns:w16="http://schemas.microsoft.com/office/word/2018/wordml" xmlns:w16sdtdh="http://schemas.microsoft.com/office/word/2020/wordml/sdtdatahash" xmlns:w16se="http://schemas.microsoft.com/office/word/2015/wordml/symex" xmlns:wpg="http://schemas.microsoft.com/office/word/2010/wordprocessingGroup" xmlns:wpi="http://schemas.microsoft.com/office/word/2010/wordprocessingInk" xmlns:wne="http://schemas.microsoft.com/office/word/2006/wordml" xmlns:wps="http://schemas.microsoft.com/office/word/2010/wordprocessingShape" mc:Ignorable="w14 w15 w16se w16cid w16 w16cex w16sdtdh wp14">
   <w:abstractNum w:abstractNumId="0" w15:restartNumberingAfterBreak="0">
     <w:nsid w:val="1D4C300F"/>
     <w:multiLevelType w:val="hybridMultilevel"/>
@@ -1998,13 +2007,13 @@
       </w:rPr>
     </w:lvl>
   </w:abstractNum>
-  <w:num w:numId="1">
+  <w:num w:numId="1" w16cid:durableId="180976786">
     <w:abstractNumId w:val="2"/>
   </w:num>
-  <w:num w:numId="2">
+  <w:num w:numId="2" w16cid:durableId="1227033974">
     <w:abstractNumId w:val="1"/>
   </w:num>
-  <w:num w:numId="3">
+  <w:num w:numId="3" w16cid:durableId="1455059592">
     <w:abstractNumId w:val="0"/>
   </w:num>
 </w:numbering>
@@ -2409,7 +2418,6 @@
   <w:style w:type="character" w:default="1" w:styleId="DefaultParagraphFont">
     <w:name w:val="Default Paragraph Font"/>
     <w:uiPriority w:val="1"/>
-    <w:semiHidden/>
     <w:unhideWhenUsed/>
   </w:style>
   <w:style w:type="table" w:default="1" w:styleId="TableNormal">

</xml_diff>